<commit_message>
add info to part 2 and 3 in reportadd info to part 2 and 3 in report
</commit_message>
<xml_diff>
--- a/HW_3/report.docx
+++ b/HW_3/report.docx
@@ -172,7 +172,7 @@
     </w:p>
     <w:p>
       <w:pPr>
-        <w:pStyle w:val="ListeParagraf"/>
+        <w:pStyle w:val="Listenabsatz"/>
         <w:numPr>
           <w:ilvl w:val="0"/>
           <w:numId w:val="1"/>
@@ -220,7 +220,27 @@
           <w:szCs w:val="28"/>
           <w:lang w:val="en-US"/>
         </w:rPr>
-        <w:t xml:space="preserve"> the task is similar). Multi-task learning performs on par for one of the organisms (A.thaliana) but performs worse than Dual-task learning for all other organisms. </w:t>
+        <w:t xml:space="preserve"> the task is similar). Multi-task learning performs on par for one of the organisms (</w:t>
+      </w:r>
+      <w:proofErr w:type="gramStart"/>
+      <w:r>
+        <w:rPr>
+          <w:rFonts w:ascii="Times New Roman" w:hAnsi="Times New Roman" w:cs="Times New Roman"/>
+          <w:sz w:val="28"/>
+          <w:szCs w:val="28"/>
+          <w:lang w:val="en-US"/>
+        </w:rPr>
+        <w:t>A.thaliana</w:t>
+      </w:r>
+      <w:proofErr w:type="gramEnd"/>
+      <w:r>
+        <w:rPr>
+          <w:rFonts w:ascii="Times New Roman" w:hAnsi="Times New Roman" w:cs="Times New Roman"/>
+          <w:sz w:val="28"/>
+          <w:szCs w:val="28"/>
+          <w:lang w:val="en-US"/>
+        </w:rPr>
+        <w:t xml:space="preserve">) but performs worse than Dual-task learning for all other organisms. </w:t>
       </w:r>
       <w:r>
         <w:rPr>
@@ -256,12 +276,32 @@
           <w:szCs w:val="28"/>
           <w:lang w:val="en-US"/>
         </w:rPr>
-        <w:t xml:space="preserve"> Dual-learning is best.</w:t>
-      </w:r>
-    </w:p>
-    <w:p>
-      <w:pPr>
-        <w:pStyle w:val="ListeParagraf"/>
+        <w:t xml:space="preserve"> </w:t>
+      </w:r>
+      <w:proofErr w:type="gramStart"/>
+      <w:r>
+        <w:rPr>
+          <w:rFonts w:ascii="Times New Roman" w:hAnsi="Times New Roman" w:cs="Times New Roman"/>
+          <w:sz w:val="28"/>
+          <w:szCs w:val="28"/>
+          <w:lang w:val="en-US"/>
+        </w:rPr>
+        <w:t>Dual-learning</w:t>
+      </w:r>
+      <w:proofErr w:type="gramEnd"/>
+      <w:r>
+        <w:rPr>
+          <w:rFonts w:ascii="Times New Roman" w:hAnsi="Times New Roman" w:cs="Times New Roman"/>
+          <w:sz w:val="28"/>
+          <w:szCs w:val="28"/>
+          <w:lang w:val="en-US"/>
+        </w:rPr>
+        <w:t xml:space="preserve"> is best.</w:t>
+      </w:r>
+    </w:p>
+    <w:p>
+      <w:pPr>
+        <w:pStyle w:val="Listenabsatz"/>
         <w:numPr>
           <w:ilvl w:val="0"/>
           <w:numId w:val="1"/>
@@ -315,7 +355,7 @@
     </w:p>
     <w:p>
       <w:pPr>
-        <w:pStyle w:val="ListeParagraf"/>
+        <w:pStyle w:val="Listenabsatz"/>
         <w:numPr>
           <w:ilvl w:val="0"/>
           <w:numId w:val="1"/>
@@ -339,7 +379,7 @@
     </w:p>
     <w:p>
       <w:pPr>
-        <w:pStyle w:val="ListeParagraf"/>
+        <w:pStyle w:val="Listenabsatz"/>
         <w:numPr>
           <w:ilvl w:val="0"/>
           <w:numId w:val="1"/>
@@ -381,7 +421,7 @@
     </w:p>
     <w:p>
       <w:pPr>
-        <w:pStyle w:val="ListeParagraf"/>
+        <w:pStyle w:val="Listenabsatz"/>
         <w:numPr>
           <w:ilvl w:val="0"/>
           <w:numId w:val="1"/>
@@ -516,7 +556,7 @@
     </w:p>
     <w:p>
       <w:pPr>
-        <w:pStyle w:val="ListeParagraf"/>
+        <w:pStyle w:val="Listenabsatz"/>
         <w:numPr>
           <w:ilvl w:val="0"/>
           <w:numId w:val="1"/>
@@ -595,7 +635,7 @@
     </w:p>
     <w:p>
       <w:pPr>
-        <w:pStyle w:val="ListeParagraf"/>
+        <w:pStyle w:val="Listenabsatz"/>
         <w:rPr>
           <w:rFonts w:ascii="Times New Roman" w:hAnsi="Times New Roman" w:cs="Times New Roman"/>
           <w:sz w:val="28"/>
@@ -615,7 +655,7 @@
     </w:p>
     <w:p>
       <w:pPr>
-        <w:pStyle w:val="ListeParagraf"/>
+        <w:pStyle w:val="Listenabsatz"/>
         <w:numPr>
           <w:ilvl w:val="0"/>
           <w:numId w:val="1"/>
@@ -652,7 +692,27 @@
           <w:szCs w:val="28"/>
           <w:lang w:val="en-US"/>
         </w:rPr>
-        <w:t xml:space="preserve"> Both a graphlet kernel and previously discussed kernels operate in the same principle that they are the inner product of the occurrence matrices of two concepts. The difference is that in the previously discussed kernels, we were working on all of the data (all of the DNA sequence) but here because comparing the entire structure of graphs is too complex, we transform the data and look at only a part of the graph (subgraphs of size k </w:t>
+        <w:t xml:space="preserve"> Both a graphlet kernel and previously discussed kernels operate in the same principle that they are the inner product of the occurrence matrices of two concepts. The difference is that in the previously discussed kernels, we were working on </w:t>
+      </w:r>
+      <w:proofErr w:type="gramStart"/>
+      <w:r>
+        <w:rPr>
+          <w:rFonts w:ascii="Times New Roman" w:hAnsi="Times New Roman" w:cs="Times New Roman"/>
+          <w:sz w:val="28"/>
+          <w:szCs w:val="28"/>
+          <w:lang w:val="en-US"/>
+        </w:rPr>
+        <w:t>all of</w:t>
+      </w:r>
+      <w:proofErr w:type="gramEnd"/>
+      <w:r>
+        <w:rPr>
+          <w:rFonts w:ascii="Times New Roman" w:hAnsi="Times New Roman" w:cs="Times New Roman"/>
+          <w:sz w:val="28"/>
+          <w:szCs w:val="28"/>
+          <w:lang w:val="en-US"/>
+        </w:rPr>
+        <w:t xml:space="preserve"> the data (all of the DNA sequence) but here because comparing the entire structure of graphs is too complex, we transform the data and look at only a part of the graph (subgraphs of size k </w:t>
       </w:r>
       <w:r>
         <w:rPr>
@@ -675,7 +735,7 @@
     </w:p>
     <w:p>
       <w:pPr>
-        <w:pStyle w:val="ListeParagraf"/>
+        <w:pStyle w:val="Listenabsatz"/>
         <w:numPr>
           <w:ilvl w:val="0"/>
           <w:numId w:val="1"/>
@@ -767,7 +827,25 @@
           <w:szCs w:val="28"/>
           <w:lang w:val="en-US"/>
         </w:rPr>
-        <w:t xml:space="preserve"> the .ipynb file.</w:t>
+        <w:t xml:space="preserve"> the </w:t>
+      </w:r>
+      <w:r>
+        <w:rPr>
+          <w:rFonts w:ascii="Times New Roman" w:hAnsi="Times New Roman" w:cs="Times New Roman"/>
+          <w:sz w:val="28"/>
+          <w:szCs w:val="28"/>
+          <w:lang w:val="en-US"/>
+        </w:rPr>
+        <w:t>part2</w:t>
+      </w:r>
+      <w:r>
+        <w:rPr>
+          <w:rFonts w:ascii="Times New Roman" w:hAnsi="Times New Roman" w:cs="Times New Roman"/>
+          <w:sz w:val="28"/>
+          <w:szCs w:val="28"/>
+          <w:lang w:val="en-US"/>
+        </w:rPr>
+        <w:t>.ipynb file.</w:t>
       </w:r>
     </w:p>
     <w:p>
@@ -812,6 +890,36 @@
           <w:lang w:val="en-US"/>
         </w:rPr>
         <w:t>3</w:t>
+      </w:r>
+    </w:p>
+    <w:p>
+      <w:pPr>
+        <w:rPr>
+          <w:rFonts w:ascii="Times New Roman" w:hAnsi="Times New Roman" w:cs="Times New Roman"/>
+          <w:sz w:val="28"/>
+          <w:szCs w:val="28"/>
+          <w:lang w:val="en-US"/>
+        </w:rPr>
+      </w:pPr>
+      <w:r>
+        <w:rPr>
+          <w:rFonts w:ascii="Times New Roman" w:hAnsi="Times New Roman" w:cs="Times New Roman"/>
+          <w:b/>
+          <w:bCs/>
+          <w:sz w:val="28"/>
+          <w:szCs w:val="28"/>
+          <w:lang w:val="en-US"/>
+        </w:rPr>
+        <w:tab/>
+      </w:r>
+      <w:r>
+        <w:rPr>
+          <w:rFonts w:ascii="Times New Roman" w:hAnsi="Times New Roman" w:cs="Times New Roman"/>
+          <w:sz w:val="28"/>
+          <w:szCs w:val="28"/>
+          <w:lang w:val="en-US"/>
+        </w:rPr>
+        <w:t>The answers are provided in the part3.pdf file.</w:t>
       </w:r>
     </w:p>
     <w:p>
@@ -1422,17 +1530,17 @@
     <w:lsdException w:name="Unresolved Mention" w:semiHidden="1" w:unhideWhenUsed="1"/>
     <w:lsdException w:name="Smart Link" w:semiHidden="1" w:unhideWhenUsed="1"/>
   </w:latentStyles>
-  <w:style w:type="paragraph" w:default="1" w:styleId="Normal">
+  <w:style w:type="paragraph" w:default="1" w:styleId="Standard">
     <w:name w:val="Normal"/>
     <w:qFormat/>
   </w:style>
-  <w:style w:type="character" w:default="1" w:styleId="VarsaylanParagrafYazTipi">
+  <w:style w:type="character" w:default="1" w:styleId="Absatz-Standardschriftart">
     <w:name w:val="Default Paragraph Font"/>
     <w:uiPriority w:val="1"/>
     <w:semiHidden/>
     <w:unhideWhenUsed/>
   </w:style>
-  <w:style w:type="table" w:default="1" w:styleId="NormalTablo">
+  <w:style w:type="table" w:default="1" w:styleId="NormaleTabelle">
     <w:name w:val="Normal Table"/>
     <w:uiPriority w:val="99"/>
     <w:semiHidden/>
@@ -1447,15 +1555,15 @@
       </w:tblCellMar>
     </w:tblPr>
   </w:style>
-  <w:style w:type="numbering" w:default="1" w:styleId="ListeYok">
+  <w:style w:type="numbering" w:default="1" w:styleId="KeineListe">
     <w:name w:val="No List"/>
     <w:uiPriority w:val="99"/>
     <w:semiHidden/>
     <w:unhideWhenUsed/>
   </w:style>
-  <w:style w:type="paragraph" w:styleId="ListeParagraf">
+  <w:style w:type="paragraph" w:styleId="Listenabsatz">
     <w:name w:val="List Paragraph"/>
-    <w:basedOn w:val="Normal"/>
+    <w:basedOn w:val="Standard"/>
     <w:uiPriority w:val="34"/>
     <w:qFormat/>
     <w:rsid w:val="00245531"/>
@@ -1464,9 +1572,9 @@
       <w:contextualSpacing/>
     </w:pPr>
   </w:style>
-  <w:style w:type="character" w:styleId="YerTutucuMetni">
+  <w:style w:type="character" w:styleId="Platzhaltertext">
     <w:name w:val="Placeholder Text"/>
-    <w:basedOn w:val="VarsaylanParagrafYazTipi"/>
+    <w:basedOn w:val="Absatz-Standardschriftart"/>
     <w:uiPriority w:val="99"/>
     <w:semiHidden/>
     <w:rsid w:val="007E68BE"/>

</xml_diff>

<commit_message>
merged pdfs and created zip to upload
</commit_message>
<xml_diff>
--- a/HW_3/report.docx
+++ b/HW_3/report.docx
@@ -172,7 +172,7 @@
     </w:p>
     <w:p>
       <w:pPr>
-        <w:pStyle w:val="Listenabsatz"/>
+        <w:pStyle w:val="ListeParagraf"/>
         <w:numPr>
           <w:ilvl w:val="0"/>
           <w:numId w:val="1"/>
@@ -222,6 +222,7 @@
         </w:rPr>
         <w:t xml:space="preserve"> the task is similar). Multi-task learning performs on par for one of the organisms (</w:t>
       </w:r>
+      <w:proofErr w:type="spellStart"/>
       <w:proofErr w:type="gramStart"/>
       <w:r>
         <w:rPr>
@@ -232,6 +233,7 @@
         </w:rPr>
         <w:t>A.thaliana</w:t>
       </w:r>
+      <w:proofErr w:type="spellEnd"/>
       <w:proofErr w:type="gramEnd"/>
       <w:r>
         <w:rPr>
@@ -276,32 +278,12 @@
           <w:szCs w:val="28"/>
           <w:lang w:val="en-US"/>
         </w:rPr>
-        <w:t xml:space="preserve"> </w:t>
-      </w:r>
-      <w:proofErr w:type="gramStart"/>
-      <w:r>
-        <w:rPr>
-          <w:rFonts w:ascii="Times New Roman" w:hAnsi="Times New Roman" w:cs="Times New Roman"/>
-          <w:sz w:val="28"/>
-          <w:szCs w:val="28"/>
-          <w:lang w:val="en-US"/>
-        </w:rPr>
-        <w:t>Dual-learning</w:t>
-      </w:r>
-      <w:proofErr w:type="gramEnd"/>
-      <w:r>
-        <w:rPr>
-          <w:rFonts w:ascii="Times New Roman" w:hAnsi="Times New Roman" w:cs="Times New Roman"/>
-          <w:sz w:val="28"/>
-          <w:szCs w:val="28"/>
-          <w:lang w:val="en-US"/>
-        </w:rPr>
-        <w:t xml:space="preserve"> is best.</w:t>
-      </w:r>
-    </w:p>
-    <w:p>
-      <w:pPr>
-        <w:pStyle w:val="Listenabsatz"/>
+        <w:t xml:space="preserve"> Dual-learning is best.</w:t>
+      </w:r>
+    </w:p>
+    <w:p>
+      <w:pPr>
+        <w:pStyle w:val="ListeParagraf"/>
         <w:numPr>
           <w:ilvl w:val="0"/>
           <w:numId w:val="1"/>
@@ -355,7 +337,7 @@
     </w:p>
     <w:p>
       <w:pPr>
-        <w:pStyle w:val="Listenabsatz"/>
+        <w:pStyle w:val="ListeParagraf"/>
         <w:numPr>
           <w:ilvl w:val="0"/>
           <w:numId w:val="1"/>
@@ -379,7 +361,7 @@
     </w:p>
     <w:p>
       <w:pPr>
-        <w:pStyle w:val="Listenabsatz"/>
+        <w:pStyle w:val="ListeParagraf"/>
         <w:numPr>
           <w:ilvl w:val="0"/>
           <w:numId w:val="1"/>
@@ -421,7 +403,7 @@
     </w:p>
     <w:p>
       <w:pPr>
-        <w:pStyle w:val="Listenabsatz"/>
+        <w:pStyle w:val="ListeParagraf"/>
         <w:numPr>
           <w:ilvl w:val="0"/>
           <w:numId w:val="1"/>
@@ -556,7 +538,7 @@
     </w:p>
     <w:p>
       <w:pPr>
-        <w:pStyle w:val="Listenabsatz"/>
+        <w:pStyle w:val="ListeParagraf"/>
         <w:numPr>
           <w:ilvl w:val="0"/>
           <w:numId w:val="1"/>
@@ -635,7 +617,7 @@
     </w:p>
     <w:p>
       <w:pPr>
-        <w:pStyle w:val="Listenabsatz"/>
+        <w:pStyle w:val="ListeParagraf"/>
         <w:rPr>
           <w:rFonts w:ascii="Times New Roman" w:hAnsi="Times New Roman" w:cs="Times New Roman"/>
           <w:sz w:val="28"/>
@@ -655,7 +637,7 @@
     </w:p>
     <w:p>
       <w:pPr>
-        <w:pStyle w:val="Listenabsatz"/>
+        <w:pStyle w:val="ListeParagraf"/>
         <w:numPr>
           <w:ilvl w:val="0"/>
           <w:numId w:val="1"/>
@@ -692,27 +674,7 @@
           <w:szCs w:val="28"/>
           <w:lang w:val="en-US"/>
         </w:rPr>
-        <w:t xml:space="preserve"> Both a graphlet kernel and previously discussed kernels operate in the same principle that they are the inner product of the occurrence matrices of two concepts. The difference is that in the previously discussed kernels, we were working on </w:t>
-      </w:r>
-      <w:proofErr w:type="gramStart"/>
-      <w:r>
-        <w:rPr>
-          <w:rFonts w:ascii="Times New Roman" w:hAnsi="Times New Roman" w:cs="Times New Roman"/>
-          <w:sz w:val="28"/>
-          <w:szCs w:val="28"/>
-          <w:lang w:val="en-US"/>
-        </w:rPr>
-        <w:t>all of</w:t>
-      </w:r>
-      <w:proofErr w:type="gramEnd"/>
-      <w:r>
-        <w:rPr>
-          <w:rFonts w:ascii="Times New Roman" w:hAnsi="Times New Roman" w:cs="Times New Roman"/>
-          <w:sz w:val="28"/>
-          <w:szCs w:val="28"/>
-          <w:lang w:val="en-US"/>
-        </w:rPr>
-        <w:t xml:space="preserve"> the data (all of the DNA sequence) but here because comparing the entire structure of graphs is too complex, we transform the data and look at only a part of the graph (subgraphs of size k </w:t>
+        <w:t xml:space="preserve"> Both a graphlet kernel and previously discussed kernels operate in the same principle that they are the inner product of the occurrence matrices of two concepts. The difference is that in the previously discussed kernels, we were working on all of the data (all of the DNA sequence) but here because comparing the entire structure of graphs is too complex, we transform the data and look at only a part of the graph (subgraphs of size k </w:t>
       </w:r>
       <w:r>
         <w:rPr>
@@ -735,7 +697,7 @@
     </w:p>
     <w:p>
       <w:pPr>
-        <w:pStyle w:val="Listenabsatz"/>
+        <w:pStyle w:val="ListeParagraf"/>
         <w:numPr>
           <w:ilvl w:val="0"/>
           <w:numId w:val="1"/>
@@ -857,70 +819,6 @@
           <w:lang w:val="en-US"/>
         </w:rPr>
       </w:pPr>
-    </w:p>
-    <w:p>
-      <w:pPr>
-        <w:rPr>
-          <w:rFonts w:ascii="Times New Roman" w:hAnsi="Times New Roman" w:cs="Times New Roman"/>
-          <w:b/>
-          <w:bCs/>
-          <w:sz w:val="28"/>
-          <w:szCs w:val="28"/>
-          <w:lang w:val="en-US"/>
-        </w:rPr>
-      </w:pPr>
-      <w:r>
-        <w:rPr>
-          <w:rFonts w:ascii="Times New Roman" w:hAnsi="Times New Roman" w:cs="Times New Roman"/>
-          <w:b/>
-          <w:bCs/>
-          <w:sz w:val="28"/>
-          <w:szCs w:val="28"/>
-          <w:lang w:val="en-US"/>
-        </w:rPr>
-        <w:t xml:space="preserve">Problem </w:t>
-      </w:r>
-      <w:r>
-        <w:rPr>
-          <w:rFonts w:ascii="Times New Roman" w:hAnsi="Times New Roman" w:cs="Times New Roman"/>
-          <w:b/>
-          <w:bCs/>
-          <w:sz w:val="28"/>
-          <w:szCs w:val="28"/>
-          <w:lang w:val="en-US"/>
-        </w:rPr>
-        <w:t>3</w:t>
-      </w:r>
-    </w:p>
-    <w:p>
-      <w:pPr>
-        <w:rPr>
-          <w:rFonts w:ascii="Times New Roman" w:hAnsi="Times New Roman" w:cs="Times New Roman"/>
-          <w:sz w:val="28"/>
-          <w:szCs w:val="28"/>
-          <w:lang w:val="en-US"/>
-        </w:rPr>
-      </w:pPr>
-      <w:r>
-        <w:rPr>
-          <w:rFonts w:ascii="Times New Roman" w:hAnsi="Times New Roman" w:cs="Times New Roman"/>
-          <w:b/>
-          <w:bCs/>
-          <w:sz w:val="28"/>
-          <w:szCs w:val="28"/>
-          <w:lang w:val="en-US"/>
-        </w:rPr>
-        <w:tab/>
-      </w:r>
-      <w:r>
-        <w:rPr>
-          <w:rFonts w:ascii="Times New Roman" w:hAnsi="Times New Roman" w:cs="Times New Roman"/>
-          <w:sz w:val="28"/>
-          <w:szCs w:val="28"/>
-          <w:lang w:val="en-US"/>
-        </w:rPr>
-        <w:t>The answers are provided in the part3.pdf file.</w:t>
-      </w:r>
     </w:p>
     <w:p>
       <w:pPr>
@@ -1530,17 +1428,17 @@
     <w:lsdException w:name="Unresolved Mention" w:semiHidden="1" w:unhideWhenUsed="1"/>
     <w:lsdException w:name="Smart Link" w:semiHidden="1" w:unhideWhenUsed="1"/>
   </w:latentStyles>
-  <w:style w:type="paragraph" w:default="1" w:styleId="Standard">
+  <w:style w:type="paragraph" w:default="1" w:styleId="Normal">
     <w:name w:val="Normal"/>
     <w:qFormat/>
   </w:style>
-  <w:style w:type="character" w:default="1" w:styleId="Absatz-Standardschriftart">
+  <w:style w:type="character" w:default="1" w:styleId="VarsaylanParagrafYazTipi">
     <w:name w:val="Default Paragraph Font"/>
     <w:uiPriority w:val="1"/>
     <w:semiHidden/>
     <w:unhideWhenUsed/>
   </w:style>
-  <w:style w:type="table" w:default="1" w:styleId="NormaleTabelle">
+  <w:style w:type="table" w:default="1" w:styleId="NormalTablo">
     <w:name w:val="Normal Table"/>
     <w:uiPriority w:val="99"/>
     <w:semiHidden/>
@@ -1555,15 +1453,15 @@
       </w:tblCellMar>
     </w:tblPr>
   </w:style>
-  <w:style w:type="numbering" w:default="1" w:styleId="KeineListe">
+  <w:style w:type="numbering" w:default="1" w:styleId="ListeYok">
     <w:name w:val="No List"/>
     <w:uiPriority w:val="99"/>
     <w:semiHidden/>
     <w:unhideWhenUsed/>
   </w:style>
-  <w:style w:type="paragraph" w:styleId="Listenabsatz">
+  <w:style w:type="paragraph" w:styleId="ListeParagraf">
     <w:name w:val="List Paragraph"/>
-    <w:basedOn w:val="Standard"/>
+    <w:basedOn w:val="Normal"/>
     <w:uiPriority w:val="34"/>
     <w:qFormat/>
     <w:rsid w:val="00245531"/>
@@ -1572,9 +1470,9 @@
       <w:contextualSpacing/>
     </w:pPr>
   </w:style>
-  <w:style w:type="character" w:styleId="Platzhaltertext">
+  <w:style w:type="character" w:styleId="YerTutucuMetni">
     <w:name w:val="Placeholder Text"/>
-    <w:basedOn w:val="Absatz-Standardschriftart"/>
+    <w:basedOn w:val="VarsaylanParagrafYazTipi"/>
     <w:uiPriority w:val="99"/>
     <w:semiHidden/>
     <w:rsid w:val="007E68BE"/>

</xml_diff>